<commit_message>
Added repo link to protocol
</commit_message>
<xml_diff>
--- a/docs/Protokoll.docx
+++ b/docs/Protokoll.docx
@@ -147,27 +147,7 @@
           <w:sz w:val="52"/>
           <w:szCs w:val="52"/>
         </w:rPr>
-        <w:t xml:space="preserve">Mobile Access </w:t>
-      </w:r>
-      <w:proofErr w:type="spellStart"/>
-      <w:r>
-        <w:rPr>
-          <w:b/>
-          <w:bCs/>
-          <w:sz w:val="52"/>
-          <w:szCs w:val="52"/>
-        </w:rPr>
-        <w:t>to</w:t>
-      </w:r>
-      <w:proofErr w:type="spellEnd"/>
-      <w:r>
-        <w:rPr>
-          <w:b/>
-          <w:bCs/>
-          <w:sz w:val="52"/>
-          <w:szCs w:val="52"/>
-        </w:rPr>
-        <w:t xml:space="preserve"> Web Services</w:t>
+        <w:t>Mobile Access to Web Services</w:t>
       </w:r>
     </w:p>
     <w:p>
@@ -1614,20 +1594,18 @@
       <w:r>
         <w:fldChar w:fldCharType="end"/>
       </w:r>
-      <w:bookmarkStart w:id="0" w:name="_GoBack"/>
-      <w:bookmarkEnd w:id="0"/>
     </w:p>
     <w:p>
       <w:pPr>
         <w:pStyle w:val="berschrift1"/>
         <w:pageBreakBefore/>
       </w:pPr>
-      <w:bookmarkStart w:id="1" w:name="_Toc444156137"/>
+      <w:bookmarkStart w:id="0" w:name="_Toc444156137"/>
       <w:r>
         <w:lastRenderedPageBreak/>
         <w:t>Einführung</w:t>
       </w:r>
-      <w:bookmarkEnd w:id="1"/>
+      <w:bookmarkEnd w:id="0"/>
     </w:p>
     <w:p>
       <w:pPr>
@@ -1642,11 +1620,11 @@
       <w:pPr>
         <w:pStyle w:val="berschrift2"/>
       </w:pPr>
-      <w:bookmarkStart w:id="2" w:name="_Toc444156138"/>
+      <w:bookmarkStart w:id="1" w:name="_Toc444156138"/>
       <w:r>
         <w:t>Ziele</w:t>
       </w:r>
-      <w:bookmarkEnd w:id="2"/>
+      <w:bookmarkEnd w:id="1"/>
     </w:p>
     <w:p>
       <w:pPr>
@@ -1654,15 +1632,7 @@
         <w:suppressAutoHyphens w:val="0"/>
       </w:pPr>
       <w:r>
-        <w:t xml:space="preserve">Das Ziel dieser Übung ist eine Anbindung einer mobilen Applikation an </w:t>
-      </w:r>
-      <w:proofErr w:type="gramStart"/>
-      <w:r>
-        <w:t>ein Webservices</w:t>
-      </w:r>
-      <w:proofErr w:type="gramEnd"/>
-      <w:r>
-        <w:t>.</w:t>
+        <w:t>Das Ziel dieser Übung ist eine Anbindung einer mobilen Applikation an ein Webservices.</w:t>
       </w:r>
     </w:p>
     <w:p>
@@ -1671,29 +1641,18 @@
         <w:suppressAutoHyphens w:val="0"/>
       </w:pPr>
       <w:r>
-        <w:t xml:space="preserve">Die Anbindung soll mit Hilfe eines </w:t>
-      </w:r>
-      <w:proofErr w:type="spellStart"/>
-      <w:r>
-        <w:t>RESTful</w:t>
-      </w:r>
-      <w:proofErr w:type="spellEnd"/>
-      <w:r>
-        <w:t xml:space="preserve"> Webserv</w:t>
-      </w:r>
-      <w:r>
-        <w:t>ice (Gruppe1) umgesetzt werden.</w:t>
+        <w:t>Die Anbindung soll mit Hilfe eines RESTful Webservice (Gruppe1) umgesetzt werden.</w:t>
       </w:r>
     </w:p>
     <w:p>
       <w:pPr>
         <w:pStyle w:val="berschrift2"/>
       </w:pPr>
-      <w:bookmarkStart w:id="3" w:name="_Toc444156139"/>
+      <w:bookmarkStart w:id="2" w:name="_Toc444156139"/>
       <w:r>
         <w:t>Voraussetzungen</w:t>
       </w:r>
-      <w:bookmarkEnd w:id="3"/>
+      <w:bookmarkEnd w:id="2"/>
     </w:p>
     <w:p>
       <w:pPr>
@@ -1734,26 +1693,18 @@
         <w:suppressAutoHyphens w:val="0"/>
       </w:pPr>
       <w:r>
-        <w:t xml:space="preserve">Verständnis von </w:t>
-      </w:r>
-      <w:proofErr w:type="spellStart"/>
-      <w:r>
-        <w:t>RESTful</w:t>
-      </w:r>
-      <w:proofErr w:type="spellEnd"/>
-      <w:r>
-        <w:t xml:space="preserve"> Webservices</w:t>
+        <w:t>Verständnis von RESTful Webservices</w:t>
       </w:r>
     </w:p>
     <w:p>
       <w:pPr>
         <w:pStyle w:val="berschrift2"/>
       </w:pPr>
-      <w:bookmarkStart w:id="4" w:name="_Toc444156140"/>
+      <w:bookmarkStart w:id="3" w:name="_Toc444156140"/>
       <w:r>
         <w:t>Aufgabenstellung</w:t>
       </w:r>
-      <w:bookmarkEnd w:id="4"/>
+      <w:bookmarkEnd w:id="3"/>
     </w:p>
     <w:p>
       <w:pPr>
@@ -1776,21 +1727,18 @@
         <w:suppressAutoHyphens w:val="0"/>
       </w:pPr>
       <w:r>
-        <w:t>Es ist freigestellt, welche mobile Implementierungsumgebung dafür gewählt wird. Empfohlen wird aber e</w:t>
-      </w:r>
-      <w:r>
-        <w:t>ine Implementierung auf Android</w:t>
+        <w:t>Es ist freigestellt, welche mobile Implementierungsumgebung dafür gewählt wird. Empfohlen wird aber eine Implementierung auf Android</w:t>
       </w:r>
     </w:p>
     <w:p>
       <w:pPr>
         <w:pStyle w:val="berschrift2"/>
       </w:pPr>
-      <w:bookmarkStart w:id="5" w:name="_Toc444156141"/>
+      <w:bookmarkStart w:id="4" w:name="_Toc444156141"/>
       <w:r>
         <w:t>Quellen</w:t>
       </w:r>
-      <w:bookmarkEnd w:id="5"/>
+      <w:bookmarkEnd w:id="4"/>
     </w:p>
     <w:p>
       <w:pPr>
@@ -1803,71 +1751,7 @@
         <w:suppressAutoHyphens w:val="0"/>
       </w:pPr>
       <w:r>
-        <w:t xml:space="preserve">"Android </w:t>
-      </w:r>
-      <w:proofErr w:type="spellStart"/>
-      <w:r>
-        <w:t>Restful</w:t>
-      </w:r>
-      <w:proofErr w:type="spellEnd"/>
-      <w:r>
-        <w:t xml:space="preserve"> Webservice Tutorial – </w:t>
-      </w:r>
-      <w:proofErr w:type="spellStart"/>
-      <w:r>
-        <w:t>How</w:t>
-      </w:r>
-      <w:proofErr w:type="spellEnd"/>
-      <w:r>
-        <w:t xml:space="preserve"> </w:t>
-      </w:r>
-      <w:proofErr w:type="spellStart"/>
-      <w:r>
-        <w:t>to</w:t>
-      </w:r>
-      <w:proofErr w:type="spellEnd"/>
-      <w:r>
-        <w:t xml:space="preserve"> </w:t>
-      </w:r>
-      <w:proofErr w:type="spellStart"/>
-      <w:r>
-        <w:t>call</w:t>
-      </w:r>
-      <w:proofErr w:type="spellEnd"/>
-      <w:r>
-        <w:t xml:space="preserve"> </w:t>
-      </w:r>
-      <w:proofErr w:type="spellStart"/>
-      <w:r>
-        <w:t>RESTful</w:t>
-      </w:r>
-      <w:proofErr w:type="spellEnd"/>
-      <w:r>
-        <w:t xml:space="preserve"> </w:t>
-      </w:r>
-      <w:proofErr w:type="spellStart"/>
-      <w:r>
-        <w:t>webservice</w:t>
-      </w:r>
-      <w:proofErr w:type="spellEnd"/>
-      <w:r>
-        <w:t xml:space="preserve"> in Android – Part 3"; </w:t>
-      </w:r>
-      <w:proofErr w:type="spellStart"/>
-      <w:r>
-        <w:t>Posted</w:t>
-      </w:r>
-      <w:proofErr w:type="spellEnd"/>
-      <w:r>
-        <w:t xml:space="preserve"> </w:t>
-      </w:r>
-      <w:proofErr w:type="spellStart"/>
-      <w:r>
-        <w:t>By</w:t>
-      </w:r>
-      <w:proofErr w:type="spellEnd"/>
-      <w:r>
-        <w:t xml:space="preserve"> Android Guru on May 27, 2014; online: http://programmerguru.com/android-tutorial/android-restful-webservice-tutorial-how-to-call-restful-webservice-in-android-part-3/</w:t>
+        <w:t>"Android Restful Webservice Tutorial – How to call RESTful webservice in Android – Part 3"; Posted By Android Guru on May 27, 2014; online: http://programmerguru.com/android-tutorial/android-restful-webservice-tutorial-how-to-call-restful-webservice-in-android-part-3/</w:t>
       </w:r>
     </w:p>
     <w:p>
@@ -1881,15 +1765,7 @@
         <w:suppressAutoHyphens w:val="0"/>
       </w:pPr>
       <w:r>
-        <w:t xml:space="preserve">"Referenzimplementierung von DezSys09"; Paul </w:t>
-      </w:r>
-      <w:proofErr w:type="spellStart"/>
-      <w:r>
-        <w:t>Kalauner</w:t>
-      </w:r>
-      <w:proofErr w:type="spellEnd"/>
-      <w:r>
-        <w:t>; online: https://github.com/pkalauner-tgm/dezsys09-java-webservices</w:t>
+        <w:t>"Referenzimplementierung von DezSys09"; Paul Kalauner; online: https://github.com/pkalauner-tgm/dezsys09-java-webservices</w:t>
       </w:r>
     </w:p>
     <w:p>
@@ -1940,15 +1816,7 @@
         <w:suppressAutoHyphens w:val="0"/>
       </w:pPr>
       <w:r>
-        <w:t xml:space="preserve">- Simulation bzw. </w:t>
-      </w:r>
-      <w:proofErr w:type="spellStart"/>
-      <w:r>
-        <w:t>Deployment</w:t>
-      </w:r>
-      <w:proofErr w:type="spellEnd"/>
-      <w:r>
-        <w:t xml:space="preserve"> auf mobilem Gerät (2 Punkte)</w:t>
+        <w:t>- Simulation bzw. Deployment auf mobilem Gerät (2 Punkte)</w:t>
       </w:r>
     </w:p>
     <w:p>
@@ -1967,60 +1835,52 @@
       <w:pPr>
         <w:pStyle w:val="berschrift1"/>
       </w:pPr>
-      <w:bookmarkStart w:id="6" w:name="_Toc444156142"/>
+      <w:bookmarkStart w:id="5" w:name="_Toc444156142"/>
       <w:r>
         <w:lastRenderedPageBreak/>
         <w:t>Entwicklung der iOS App</w:t>
       </w:r>
+      <w:bookmarkEnd w:id="5"/>
+    </w:p>
+    <w:p>
+      <w:pPr>
+        <w:pStyle w:val="Textkrper"/>
+      </w:pPr>
+      <w:r>
+        <w:t>Zur auffrischen der spärlich vorhandenen Swift Kenntnisse stand die Dokumentation</w:t>
+      </w:r>
+      <w:r>
+        <w:t>[1]</w:t>
+      </w:r>
+      <w:r>
+        <w:t xml:space="preserve"> und Tutorial</w:t>
+      </w:r>
+      <w:r>
+        <w:t>[2]</w:t>
+      </w:r>
+      <w:r>
+        <w:t xml:space="preserve"> von Apple zur Verfügung.</w:t>
+      </w:r>
+    </w:p>
+    <w:p>
+      <w:pPr>
+        <w:pStyle w:val="berschrift2"/>
+      </w:pPr>
+      <w:bookmarkStart w:id="6" w:name="_Toc444156143"/>
+      <w:r>
+        <w:t>Swift Basics</w:t>
+      </w:r>
       <w:bookmarkEnd w:id="6"/>
     </w:p>
     <w:p>
       <w:pPr>
-        <w:pStyle w:val="Textkrper"/>
-      </w:pPr>
-      <w:r>
-        <w:t xml:space="preserve">Zur auffrischen der spärlich vorhandenen Swift Kenntnisse stand die </w:t>
-      </w:r>
-      <w:proofErr w:type="gramStart"/>
-      <w:r>
-        <w:t>Dokumentation</w:t>
-      </w:r>
-      <w:r>
-        <w:t>[</w:t>
-      </w:r>
-      <w:proofErr w:type="gramEnd"/>
-      <w:r>
-        <w:t>1]</w:t>
-      </w:r>
-      <w:r>
-        <w:t xml:space="preserve"> und Tutorial</w:t>
-      </w:r>
-      <w:r>
-        <w:t>[2]</w:t>
-      </w:r>
-      <w:r>
-        <w:t xml:space="preserve"> von Apple zur Verfügung.</w:t>
-      </w:r>
-    </w:p>
-    <w:p>
-      <w:pPr>
-        <w:pStyle w:val="berschrift2"/>
-      </w:pPr>
-      <w:bookmarkStart w:id="7" w:name="_Toc444156143"/>
-      <w:r>
-        <w:t>Swift Basics</w:t>
+        <w:pStyle w:val="berschrift3"/>
+      </w:pPr>
+      <w:bookmarkStart w:id="7" w:name="_Toc444156144"/>
+      <w:r>
+        <w:t>Variablen und Konstanten</w:t>
       </w:r>
       <w:bookmarkEnd w:id="7"/>
-    </w:p>
-    <w:p>
-      <w:pPr>
-        <w:pStyle w:val="berschrift3"/>
-      </w:pPr>
-      <w:bookmarkStart w:id="8" w:name="_Toc444156144"/>
-      <w:r>
-        <w:t>Variablen und Konstanten</w:t>
-      </w:r>
-      <w:bookmarkEnd w:id="8"/>
     </w:p>
     <w:p>
       <w:pPr>
@@ -2041,7 +1901,6 @@
           <w:szCs w:val="24"/>
         </w:rPr>
       </w:pPr>
-      <w:proofErr w:type="spellStart"/>
       <w:r>
         <w:rPr>
           <w:rFonts w:ascii="Menlo" w:hAnsi="Menlo" w:cs="Menlo"/>
@@ -2051,7 +1910,6 @@
         </w:rPr>
         <w:t>var</w:t>
       </w:r>
-      <w:proofErr w:type="spellEnd"/>
       <w:r>
         <w:rPr>
           <w:rFonts w:ascii="Menlo" w:hAnsi="Menlo" w:cs="Menlo"/>
@@ -2084,21 +1942,82 @@
           <w:sz w:val="24"/>
           <w:szCs w:val="24"/>
         </w:rPr>
-        <w:t>1</w:t>
-      </w:r>
-      <w:r>
-        <w:rPr>
-          <w:rFonts w:ascii="Menlo" w:hAnsi="Menlo" w:cs="Menlo"/>
-          <w:color w:val="1400C4"/>
+        <w:t xml:space="preserve">1 </w:t>
+      </w:r>
+    </w:p>
+    <w:p>
+      <w:r>
+        <w:t>oder mit Typ</w:t>
+      </w:r>
+    </w:p>
+    <w:p/>
+    <w:p>
+      <w:pPr>
+        <w:ind w:firstLine="709"/>
+        <w:rPr>
+          <w:rFonts w:ascii="Menlo" w:hAnsi="Menlo" w:cs="Menlo"/>
+          <w:color w:val="491187"/>
+          <w:sz w:val="24"/>
+          <w:szCs w:val="24"/>
+        </w:rPr>
+      </w:pPr>
+      <w:r>
+        <w:rPr>
+          <w:rFonts w:ascii="Menlo" w:hAnsi="Menlo" w:cs="Menlo"/>
+          <w:color w:val="981B7E"/>
+          <w:sz w:val="24"/>
+          <w:szCs w:val="24"/>
+        </w:rPr>
+        <w:t>var</w:t>
+      </w:r>
+      <w:r>
+        <w:rPr>
+          <w:rFonts w:ascii="Menlo" w:hAnsi="Menlo" w:cs="Menlo"/>
           <w:sz w:val="24"/>
           <w:szCs w:val="24"/>
         </w:rPr>
         <w:t xml:space="preserve"> </w:t>
       </w:r>
-    </w:p>
-    <w:p>
-      <w:r>
-        <w:t>oder mit Typ</w:t>
+      <w:r>
+        <w:rPr>
+          <w:rFonts w:ascii="Menlo" w:hAnsi="Menlo" w:cs="Menlo"/>
+          <w:color w:val="325B61"/>
+          <w:sz w:val="24"/>
+          <w:szCs w:val="24"/>
+        </w:rPr>
+        <w:t>userDefinedColorName</w:t>
+      </w:r>
+      <w:r>
+        <w:rPr>
+          <w:rFonts w:ascii="Menlo" w:hAnsi="Menlo" w:cs="Menlo"/>
+          <w:sz w:val="24"/>
+          <w:szCs w:val="24"/>
+        </w:rPr>
+        <w:t xml:space="preserve">: </w:t>
+      </w:r>
+      <w:r>
+        <w:rPr>
+          <w:rFonts w:ascii="Menlo" w:hAnsi="Menlo" w:cs="Menlo"/>
+          <w:color w:val="491187"/>
+          <w:sz w:val="24"/>
+          <w:szCs w:val="24"/>
+        </w:rPr>
+        <w:t>String = “red“</w:t>
+      </w:r>
+    </w:p>
+    <w:p>
+      <w:pPr>
+        <w:rPr>
+          <w:rFonts w:ascii="Menlo" w:hAnsi="Menlo" w:cs="Menlo"/>
+          <w:color w:val="491187"/>
+          <w:sz w:val="24"/>
+          <w:szCs w:val="24"/>
+        </w:rPr>
+      </w:pPr>
+    </w:p>
+    <w:p>
+      <w:r>
+        <w:t>Konstanten:</w:t>
       </w:r>
     </w:p>
     <w:p/>
@@ -2107,12 +2026,11 @@
         <w:ind w:firstLine="709"/>
         <w:rPr>
           <w:rFonts w:ascii="Menlo" w:hAnsi="Menlo" w:cs="Menlo"/>
-          <w:color w:val="491187"/>
-          <w:sz w:val="24"/>
-          <w:szCs w:val="24"/>
-        </w:rPr>
-      </w:pPr>
-      <w:proofErr w:type="spellStart"/>
+          <w:color w:val="B50013"/>
+          <w:sz w:val="24"/>
+          <w:szCs w:val="24"/>
+        </w:rPr>
+      </w:pPr>
       <w:r>
         <w:rPr>
           <w:rFonts w:ascii="Menlo" w:hAnsi="Menlo" w:cs="Menlo"/>
@@ -2120,9 +2038,8 @@
           <w:sz w:val="24"/>
           <w:szCs w:val="24"/>
         </w:rPr>
-        <w:t>var</w:t>
-      </w:r>
-      <w:proofErr w:type="spellEnd"/>
+        <w:t>let</w:t>
+      </w:r>
       <w:r>
         <w:rPr>
           <w:rFonts w:ascii="Menlo" w:hAnsi="Menlo" w:cs="Menlo"/>
@@ -2131,7 +2048,6 @@
         </w:rPr>
         <w:t xml:space="preserve"> </w:t>
       </w:r>
-      <w:proofErr w:type="spellStart"/>
       <w:r>
         <w:rPr>
           <w:rFonts w:ascii="Menlo" w:hAnsi="Menlo" w:cs="Menlo"/>
@@ -2139,180 +2055,43 @@
           <w:sz w:val="24"/>
           <w:szCs w:val="24"/>
         </w:rPr>
-        <w:t>userDefinedColorName</w:t>
-      </w:r>
-      <w:proofErr w:type="spellEnd"/>
-      <w:r>
-        <w:rPr>
-          <w:rFonts w:ascii="Menlo" w:hAnsi="Menlo" w:cs="Menlo"/>
-          <w:sz w:val="24"/>
-          <w:szCs w:val="24"/>
-        </w:rPr>
-        <w:t xml:space="preserve">: </w:t>
-      </w:r>
-      <w:r>
-        <w:rPr>
-          <w:rFonts w:ascii="Menlo" w:hAnsi="Menlo" w:cs="Menlo"/>
-          <w:color w:val="491187"/>
-          <w:sz w:val="24"/>
-          <w:szCs w:val="24"/>
-        </w:rPr>
-        <w:t>String</w:t>
-      </w:r>
-      <w:r>
-        <w:rPr>
-          <w:rFonts w:ascii="Menlo" w:hAnsi="Menlo" w:cs="Menlo"/>
-          <w:color w:val="491187"/>
-          <w:sz w:val="24"/>
-          <w:szCs w:val="24"/>
-        </w:rPr>
-        <w:t xml:space="preserve"> = “</w:t>
-      </w:r>
-      <w:proofErr w:type="spellStart"/>
-      <w:r>
-        <w:rPr>
-          <w:rFonts w:ascii="Menlo" w:hAnsi="Menlo" w:cs="Menlo"/>
-          <w:color w:val="491187"/>
-          <w:sz w:val="24"/>
-          <w:szCs w:val="24"/>
-        </w:rPr>
-        <w:t>red</w:t>
-      </w:r>
-      <w:proofErr w:type="spellEnd"/>
-      <w:r>
-        <w:rPr>
-          <w:rFonts w:ascii="Menlo" w:hAnsi="Menlo" w:cs="Menlo"/>
-          <w:color w:val="491187"/>
-          <w:sz w:val="24"/>
-          <w:szCs w:val="24"/>
-        </w:rPr>
-        <w:t>“</w:t>
-      </w:r>
-    </w:p>
-    <w:p>
-      <w:pPr>
-        <w:rPr>
-          <w:rFonts w:ascii="Menlo" w:hAnsi="Menlo" w:cs="Menlo"/>
-          <w:color w:val="491187"/>
-          <w:sz w:val="24"/>
-          <w:szCs w:val="24"/>
-        </w:rPr>
-      </w:pPr>
-    </w:p>
-    <w:p>
-      <w:r>
-        <w:t>Konstanten:</w:t>
-      </w:r>
-    </w:p>
-    <w:p/>
-    <w:p>
-      <w:pPr>
-        <w:ind w:firstLine="709"/>
+        <w:t>defaultColorName</w:t>
+      </w:r>
+      <w:r>
+        <w:rPr>
+          <w:rFonts w:ascii="Menlo" w:hAnsi="Menlo" w:cs="Menlo"/>
+          <w:sz w:val="24"/>
+          <w:szCs w:val="24"/>
+        </w:rPr>
+        <w:t xml:space="preserve"> = </w:t>
+      </w:r>
+      <w:r>
         <w:rPr>
           <w:rFonts w:ascii="Menlo" w:hAnsi="Menlo" w:cs="Menlo"/>
           <w:color w:val="B50013"/>
           <w:sz w:val="24"/>
           <w:szCs w:val="24"/>
         </w:rPr>
-      </w:pPr>
-      <w:proofErr w:type="spellStart"/>
-      <w:r>
-        <w:rPr>
-          <w:rFonts w:ascii="Menlo" w:hAnsi="Menlo" w:cs="Menlo"/>
-          <w:color w:val="981B7E"/>
-          <w:sz w:val="24"/>
-          <w:szCs w:val="24"/>
-        </w:rPr>
-        <w:t>let</w:t>
-      </w:r>
-      <w:proofErr w:type="spellEnd"/>
-      <w:r>
-        <w:rPr>
-          <w:rFonts w:ascii="Menlo" w:hAnsi="Menlo" w:cs="Menlo"/>
-          <w:sz w:val="24"/>
-          <w:szCs w:val="24"/>
-        </w:rPr>
-        <w:t xml:space="preserve"> </w:t>
-      </w:r>
-      <w:proofErr w:type="spellStart"/>
-      <w:r>
-        <w:rPr>
-          <w:rFonts w:ascii="Menlo" w:hAnsi="Menlo" w:cs="Menlo"/>
-          <w:color w:val="325B61"/>
-          <w:sz w:val="24"/>
-          <w:szCs w:val="24"/>
-        </w:rPr>
-        <w:t>defaultColorName</w:t>
-      </w:r>
-      <w:proofErr w:type="spellEnd"/>
-      <w:r>
-        <w:rPr>
-          <w:rFonts w:ascii="Menlo" w:hAnsi="Menlo" w:cs="Menlo"/>
-          <w:sz w:val="24"/>
-          <w:szCs w:val="24"/>
-        </w:rPr>
-        <w:t xml:space="preserve"> = </w:t>
-      </w:r>
-      <w:r>
-        <w:rPr>
-          <w:rFonts w:ascii="Menlo" w:hAnsi="Menlo" w:cs="Menlo"/>
-          <w:color w:val="B50013"/>
-          <w:sz w:val="24"/>
-          <w:szCs w:val="24"/>
-        </w:rPr>
-        <w:t>"</w:t>
-      </w:r>
-      <w:proofErr w:type="spellStart"/>
-      <w:r>
-        <w:rPr>
-          <w:rFonts w:ascii="Menlo" w:hAnsi="Menlo" w:cs="Menlo"/>
-          <w:color w:val="B50013"/>
-          <w:sz w:val="24"/>
-          <w:szCs w:val="24"/>
-        </w:rPr>
-        <w:t>red</w:t>
-      </w:r>
-      <w:proofErr w:type="spellEnd"/>
-      <w:r>
-        <w:rPr>
-          <w:rFonts w:ascii="Menlo" w:hAnsi="Menlo" w:cs="Menlo"/>
-          <w:color w:val="B50013"/>
-          <w:sz w:val="24"/>
-          <w:szCs w:val="24"/>
-        </w:rPr>
-        <w:t>"</w:t>
+        <w:t>"red"</w:t>
       </w:r>
     </w:p>
     <w:p>
       <w:pPr>
         <w:pStyle w:val="berschrift3"/>
       </w:pPr>
-      <w:bookmarkStart w:id="9" w:name="_Toc444156145"/>
+      <w:bookmarkStart w:id="8" w:name="_Toc444156145"/>
       <w:r>
         <w:t>Klassen und Funktionen</w:t>
       </w:r>
-      <w:bookmarkEnd w:id="9"/>
-    </w:p>
-    <w:p>
-      <w:r>
-        <w:t xml:space="preserve">In Swift wird zwischen Klassen und Strukturen unterschieden. Wobei Klassen gegenüber Strukturen ein paar zusätzliche Features anbietet </w:t>
-      </w:r>
-      <w:proofErr w:type="spellStart"/>
-      <w:r>
-        <w:t>zb</w:t>
-      </w:r>
-      <w:proofErr w:type="spellEnd"/>
-      <w:r>
-        <w:t>. Vererbung, Typ</w:t>
-      </w:r>
-      <w:r>
-        <w:t xml:space="preserve">e </w:t>
-      </w:r>
-      <w:proofErr w:type="spellStart"/>
-      <w:r>
-        <w:t>casting</w:t>
-      </w:r>
-      <w:proofErr w:type="spellEnd"/>
+      <w:bookmarkEnd w:id="8"/>
+    </w:p>
+    <w:p>
+      <w:r>
+        <w:t>In Swift wird zwischen Klassen und Strukturen unterschieden. Wobei Klassen gegenüber Strukturen ein paar zusätzliche Features anbietet zb. Vererbung, Typ</w:t>
+      </w:r>
+      <w:r>
+        <w:t>e casting</w:t>
+      </w:r>
       <w:r>
         <w:t xml:space="preserve"> etc. [1]</w:t>
       </w:r>
@@ -2351,18 +2130,8 @@
           <w:szCs w:val="24"/>
         </w:rPr>
         <w:tab/>
-      </w:r>
-      <w:proofErr w:type="spellStart"/>
-      <w:r>
-        <w:rPr>
-          <w:rFonts w:ascii="Menlo" w:hAnsi="Menlo" w:cs="Menlo"/>
-          <w:color w:val="981B7E"/>
-          <w:sz w:val="24"/>
-          <w:szCs w:val="24"/>
-        </w:rPr>
         <w:t>class</w:t>
       </w:r>
-      <w:proofErr w:type="spellEnd"/>
       <w:r>
         <w:rPr>
           <w:rFonts w:ascii="Menlo" w:hAnsi="Menlo" w:cs="Menlo"/>
@@ -2371,7 +2140,6 @@
         </w:rPr>
         <w:t xml:space="preserve"> </w:t>
       </w:r>
-      <w:proofErr w:type="spellStart"/>
       <w:r>
         <w:rPr>
           <w:rFonts w:ascii="Menlo" w:hAnsi="Menlo" w:cs="Menlo"/>
@@ -2381,7 +2149,6 @@
         </w:rPr>
         <w:t>SomeClass</w:t>
       </w:r>
-      <w:proofErr w:type="spellEnd"/>
       <w:r>
         <w:rPr>
           <w:rFonts w:ascii="Menlo" w:hAnsi="Menlo" w:cs="Menlo"/>
@@ -2440,79 +2207,8 @@
           <w:sz w:val="24"/>
           <w:szCs w:val="24"/>
         </w:rPr>
-        <w:t xml:space="preserve">// </w:t>
-      </w:r>
-      <w:proofErr w:type="spellStart"/>
-      <w:r>
-        <w:rPr>
-          <w:rFonts w:ascii="Menlo" w:hAnsi="Menlo" w:cs="Menlo"/>
-          <w:color w:val="0F730F"/>
-          <w:sz w:val="24"/>
-          <w:szCs w:val="24"/>
-        </w:rPr>
-        <w:t>class</w:t>
-      </w:r>
-      <w:proofErr w:type="spellEnd"/>
-      <w:r>
-        <w:rPr>
-          <w:rFonts w:ascii="Menlo" w:hAnsi="Menlo" w:cs="Menlo"/>
-          <w:color w:val="0F730F"/>
-          <w:sz w:val="24"/>
-          <w:szCs w:val="24"/>
-        </w:rPr>
-        <w:t xml:space="preserve"> </w:t>
-      </w:r>
-      <w:proofErr w:type="spellStart"/>
-      <w:r>
-        <w:rPr>
-          <w:rFonts w:ascii="Menlo" w:hAnsi="Menlo" w:cs="Menlo"/>
-          <w:color w:val="0F730F"/>
-          <w:sz w:val="24"/>
-          <w:szCs w:val="24"/>
-        </w:rPr>
-        <w:t>definition</w:t>
-      </w:r>
-      <w:proofErr w:type="spellEnd"/>
-      <w:r>
-        <w:rPr>
-          <w:rFonts w:ascii="Menlo" w:hAnsi="Menlo" w:cs="Menlo"/>
-          <w:color w:val="0F730F"/>
-          <w:sz w:val="24"/>
-          <w:szCs w:val="24"/>
-        </w:rPr>
-        <w:t xml:space="preserve"> </w:t>
-      </w:r>
-      <w:proofErr w:type="spellStart"/>
-      <w:r>
-        <w:rPr>
-          <w:rFonts w:ascii="Menlo" w:hAnsi="Menlo" w:cs="Menlo"/>
-          <w:color w:val="0F730F"/>
-          <w:sz w:val="24"/>
-          <w:szCs w:val="24"/>
-        </w:rPr>
-        <w:t>goes</w:t>
-      </w:r>
-      <w:proofErr w:type="spellEnd"/>
-      <w:r>
-        <w:rPr>
-          <w:rFonts w:ascii="Menlo" w:hAnsi="Menlo" w:cs="Menlo"/>
-          <w:color w:val="0F730F"/>
-          <w:sz w:val="24"/>
-          <w:szCs w:val="24"/>
-        </w:rPr>
-        <w:t xml:space="preserve"> </w:t>
-      </w:r>
-      <w:proofErr w:type="spellStart"/>
-      <w:r>
-        <w:rPr>
-          <w:rFonts w:ascii="Menlo" w:hAnsi="Menlo" w:cs="Menlo"/>
-          <w:color w:val="0F730F"/>
-          <w:sz w:val="24"/>
-          <w:szCs w:val="24"/>
-        </w:rPr>
-        <w:t>here</w:t>
-      </w:r>
-      <w:proofErr w:type="spellEnd"/>
+        <w:t>// class definition goes here</w:t>
+      </w:r>
     </w:p>
     <w:p>
       <w:pPr>
@@ -2593,7 +2289,6 @@
         </w:rPr>
         <w:tab/>
       </w:r>
-      <w:proofErr w:type="spellStart"/>
       <w:r>
         <w:rPr>
           <w:rFonts w:ascii="Menlo" w:hAnsi="Menlo" w:cs="Menlo"/>
@@ -2603,7 +2298,6 @@
         </w:rPr>
         <w:t>struct</w:t>
       </w:r>
-      <w:proofErr w:type="spellEnd"/>
       <w:r>
         <w:rPr>
           <w:rFonts w:ascii="Menlo" w:hAnsi="Menlo" w:cs="Menlo"/>
@@ -2612,7 +2306,6 @@
         </w:rPr>
         <w:t xml:space="preserve"> </w:t>
       </w:r>
-      <w:proofErr w:type="spellStart"/>
       <w:r>
         <w:rPr>
           <w:rFonts w:ascii="Menlo" w:hAnsi="Menlo" w:cs="Menlo"/>
@@ -2622,7 +2315,6 @@
         </w:rPr>
         <w:t>SomeStructure</w:t>
       </w:r>
-      <w:proofErr w:type="spellEnd"/>
       <w:r>
         <w:rPr>
           <w:rFonts w:ascii="Menlo" w:hAnsi="Menlo" w:cs="Menlo"/>
@@ -2681,79 +2373,8 @@
           <w:sz w:val="24"/>
           <w:szCs w:val="24"/>
         </w:rPr>
-        <w:t xml:space="preserve">// </w:t>
-      </w:r>
-      <w:proofErr w:type="spellStart"/>
-      <w:r>
-        <w:rPr>
-          <w:rFonts w:ascii="Menlo" w:hAnsi="Menlo" w:cs="Menlo"/>
-          <w:color w:val="0F730F"/>
-          <w:sz w:val="24"/>
-          <w:szCs w:val="24"/>
-        </w:rPr>
-        <w:t>structure</w:t>
-      </w:r>
-      <w:proofErr w:type="spellEnd"/>
-      <w:r>
-        <w:rPr>
-          <w:rFonts w:ascii="Menlo" w:hAnsi="Menlo" w:cs="Menlo"/>
-          <w:color w:val="0F730F"/>
-          <w:sz w:val="24"/>
-          <w:szCs w:val="24"/>
-        </w:rPr>
-        <w:t xml:space="preserve"> </w:t>
-      </w:r>
-      <w:proofErr w:type="spellStart"/>
-      <w:r>
-        <w:rPr>
-          <w:rFonts w:ascii="Menlo" w:hAnsi="Menlo" w:cs="Menlo"/>
-          <w:color w:val="0F730F"/>
-          <w:sz w:val="24"/>
-          <w:szCs w:val="24"/>
-        </w:rPr>
-        <w:t>definition</w:t>
-      </w:r>
-      <w:proofErr w:type="spellEnd"/>
-      <w:r>
-        <w:rPr>
-          <w:rFonts w:ascii="Menlo" w:hAnsi="Menlo" w:cs="Menlo"/>
-          <w:color w:val="0F730F"/>
-          <w:sz w:val="24"/>
-          <w:szCs w:val="24"/>
-        </w:rPr>
-        <w:t xml:space="preserve"> </w:t>
-      </w:r>
-      <w:proofErr w:type="spellStart"/>
-      <w:r>
-        <w:rPr>
-          <w:rFonts w:ascii="Menlo" w:hAnsi="Menlo" w:cs="Menlo"/>
-          <w:color w:val="0F730F"/>
-          <w:sz w:val="24"/>
-          <w:szCs w:val="24"/>
-        </w:rPr>
-        <w:t>goes</w:t>
-      </w:r>
-      <w:proofErr w:type="spellEnd"/>
-      <w:r>
-        <w:rPr>
-          <w:rFonts w:ascii="Menlo" w:hAnsi="Menlo" w:cs="Menlo"/>
-          <w:color w:val="0F730F"/>
-          <w:sz w:val="24"/>
-          <w:szCs w:val="24"/>
-        </w:rPr>
-        <w:t xml:space="preserve"> </w:t>
-      </w:r>
-      <w:proofErr w:type="spellStart"/>
-      <w:r>
-        <w:rPr>
-          <w:rFonts w:ascii="Menlo" w:hAnsi="Menlo" w:cs="Menlo"/>
-          <w:color w:val="0F730F"/>
-          <w:sz w:val="24"/>
-          <w:szCs w:val="24"/>
-        </w:rPr>
-        <w:t>here</w:t>
-      </w:r>
-      <w:proofErr w:type="spellEnd"/>
+        <w:t>// structure definition goes here</w:t>
+      </w:r>
     </w:p>
     <w:p>
       <w:pPr>
@@ -2813,7 +2434,6 @@
           <w:szCs w:val="28"/>
         </w:rPr>
       </w:pPr>
-      <w:proofErr w:type="spellStart"/>
       <w:r>
         <w:rPr>
           <w:rFonts w:ascii="Menlo" w:hAnsi="Menlo" w:cs="Menlo"/>
@@ -2823,7 +2443,6 @@
         </w:rPr>
         <w:t>class</w:t>
       </w:r>
-      <w:proofErr w:type="spellEnd"/>
       <w:r>
         <w:rPr>
           <w:rFonts w:ascii="Menlo" w:hAnsi="Menlo" w:cs="Menlo"/>
@@ -2857,8 +2476,6 @@
         </w:rPr>
         <w:t xml:space="preserve"> </w:t>
       </w:r>
-      <w:proofErr w:type="spellStart"/>
-      <w:proofErr w:type="gramStart"/>
       <w:r>
         <w:rPr>
           <w:rFonts w:ascii="Menlo" w:hAnsi="Menlo" w:cs="Menlo"/>
@@ -2868,7 +2485,6 @@
         </w:rPr>
         <w:t>Bicycle</w:t>
       </w:r>
-      <w:proofErr w:type="spellEnd"/>
       <w:r>
         <w:rPr>
           <w:rFonts w:ascii="Menlo" w:hAnsi="Menlo" w:cs="Menlo"/>
@@ -2886,7 +2502,6 @@
         </w:rPr>
         <w:t xml:space="preserve"> {</w:t>
       </w:r>
-      <w:proofErr w:type="gramEnd"/>
     </w:p>
     <w:p>
       <w:pPr>
@@ -2913,7 +2528,6 @@
         </w:rPr>
         <w:t xml:space="preserve">    </w:t>
       </w:r>
-      <w:proofErr w:type="spellStart"/>
       <w:r>
         <w:rPr>
           <w:rFonts w:ascii="Menlo" w:hAnsi="Menlo" w:cs="Menlo"/>
@@ -2923,7 +2537,6 @@
         </w:rPr>
         <w:t>var</w:t>
       </w:r>
-      <w:proofErr w:type="spellEnd"/>
       <w:r>
         <w:rPr>
           <w:rFonts w:ascii="Menlo" w:hAnsi="Menlo" w:cs="Menlo"/>
@@ -2932,7 +2545,6 @@
         </w:rPr>
         <w:t xml:space="preserve"> </w:t>
       </w:r>
-      <w:proofErr w:type="spellStart"/>
       <w:r>
         <w:rPr>
           <w:rFonts w:ascii="Menlo" w:hAnsi="Menlo" w:cs="Menlo"/>
@@ -2942,7 +2554,6 @@
         </w:rPr>
         <w:t>currentNumberOfPassengers</w:t>
       </w:r>
-      <w:proofErr w:type="spellEnd"/>
       <w:r>
         <w:rPr>
           <w:rFonts w:ascii="Menlo" w:hAnsi="Menlo" w:cs="Menlo"/>
@@ -3022,7 +2633,6 @@
           <w:szCs w:val="28"/>
         </w:rPr>
       </w:pPr>
-      <w:proofErr w:type="spellStart"/>
       <w:r>
         <w:rPr>
           <w:rFonts w:ascii="Menlo" w:hAnsi="Menlo" w:cs="Menlo"/>
@@ -3032,7 +2642,6 @@
         </w:rPr>
         <w:t>func</w:t>
       </w:r>
-      <w:proofErr w:type="spellEnd"/>
       <w:r>
         <w:rPr>
           <w:rFonts w:ascii="Menlo" w:hAnsi="Menlo" w:cs="Menlo"/>
@@ -3041,8 +2650,6 @@
         </w:rPr>
         <w:t xml:space="preserve"> </w:t>
       </w:r>
-      <w:proofErr w:type="spellStart"/>
-      <w:proofErr w:type="gramStart"/>
       <w:r>
         <w:rPr>
           <w:rFonts w:ascii="Menlo" w:hAnsi="Menlo" w:cs="Menlo"/>
@@ -3052,7 +2659,6 @@
         </w:rPr>
         <w:t>sayHelloAgain</w:t>
       </w:r>
-      <w:proofErr w:type="spellEnd"/>
       <w:r>
         <w:rPr>
           <w:rFonts w:ascii="Menlo" w:hAnsi="Menlo" w:cs="Menlo"/>
@@ -3061,8 +2667,6 @@
         </w:rPr>
         <w:t>(</w:t>
       </w:r>
-      <w:proofErr w:type="spellStart"/>
-      <w:proofErr w:type="gramEnd"/>
       <w:r>
         <w:rPr>
           <w:rFonts w:ascii="Menlo" w:hAnsi="Menlo" w:cs="Menlo"/>
@@ -3072,7 +2676,6 @@
         </w:rPr>
         <w:t>personName</w:t>
       </w:r>
-      <w:proofErr w:type="spellEnd"/>
       <w:r>
         <w:rPr>
           <w:rFonts w:ascii="Menlo" w:hAnsi="Menlo" w:cs="Menlo"/>
@@ -3105,16 +2708,7 @@
           <w:sz w:val="24"/>
           <w:szCs w:val="24"/>
         </w:rPr>
-        <w:t>String</w:t>
-      </w:r>
-      <w:r>
-        <w:rPr>
-          <w:rFonts w:ascii="Menlo" w:hAnsi="Menlo" w:cs="Menlo"/>
-          <w:color w:val="491187"/>
-          <w:sz w:val="24"/>
-          <w:szCs w:val="24"/>
-        </w:rPr>
-        <w:t xml:space="preserve"> </w:t>
+        <w:t xml:space="preserve">String </w:t>
       </w:r>
       <w:r>
         <w:rPr>
@@ -3151,7 +2745,6 @@
         </w:rPr>
         <w:tab/>
       </w:r>
-      <w:proofErr w:type="spellStart"/>
       <w:r>
         <w:rPr>
           <w:rFonts w:ascii="Menlo" w:hAnsi="Menlo" w:cs="Menlo"/>
@@ -3161,7 +2754,6 @@
         </w:rPr>
         <w:t>return</w:t>
       </w:r>
-      <w:proofErr w:type="spellEnd"/>
       <w:r>
         <w:rPr>
           <w:rFonts w:ascii="Menlo" w:hAnsi="Menlo" w:cs="Menlo"/>
@@ -3177,47 +2769,7 @@
           <w:sz w:val="24"/>
           <w:szCs w:val="24"/>
         </w:rPr>
-        <w:t>"</w:t>
-      </w:r>
-      <w:proofErr w:type="spellStart"/>
-      <w:r>
-        <w:rPr>
-          <w:rFonts w:ascii="Menlo" w:hAnsi="Menlo" w:cs="Menlo"/>
-          <w:color w:val="B50013"/>
-          <w:sz w:val="24"/>
-          <w:szCs w:val="24"/>
-        </w:rPr>
-        <w:t>Hello</w:t>
-      </w:r>
-      <w:proofErr w:type="spellEnd"/>
-      <w:r>
-        <w:rPr>
-          <w:rFonts w:ascii="Menlo" w:hAnsi="Menlo" w:cs="Menlo"/>
-          <w:color w:val="B50013"/>
-          <w:sz w:val="24"/>
-          <w:szCs w:val="24"/>
-        </w:rPr>
-        <w:t xml:space="preserve"> </w:t>
-      </w:r>
-      <w:proofErr w:type="spellStart"/>
-      <w:r>
-        <w:rPr>
-          <w:rFonts w:ascii="Menlo" w:hAnsi="Menlo" w:cs="Menlo"/>
-          <w:color w:val="B50013"/>
-          <w:sz w:val="24"/>
-          <w:szCs w:val="24"/>
-        </w:rPr>
-        <w:t>again</w:t>
-      </w:r>
-      <w:proofErr w:type="spellEnd"/>
-      <w:r>
-        <w:rPr>
-          <w:rFonts w:ascii="Menlo" w:hAnsi="Menlo" w:cs="Menlo"/>
-          <w:color w:val="B50013"/>
-          <w:sz w:val="24"/>
-          <w:szCs w:val="24"/>
-        </w:rPr>
-        <w:t>, "</w:t>
+        <w:t>"Hello again, "</w:t>
       </w:r>
       <w:r>
         <w:rPr>
@@ -3227,7 +2779,6 @@
         </w:rPr>
         <w:t xml:space="preserve"> + </w:t>
       </w:r>
-      <w:proofErr w:type="spellStart"/>
       <w:r>
         <w:rPr>
           <w:rFonts w:ascii="Menlo" w:hAnsi="Menlo" w:cs="Menlo"/>
@@ -3237,7 +2788,6 @@
         </w:rPr>
         <w:t>personName</w:t>
       </w:r>
-      <w:proofErr w:type="spellEnd"/>
       <w:r>
         <w:rPr>
           <w:rFonts w:ascii="Menlo" w:hAnsi="Menlo" w:cs="Menlo"/>
@@ -3299,7 +2849,6 @@
           <w:szCs w:val="28"/>
         </w:rPr>
       </w:pPr>
-      <w:proofErr w:type="spellStart"/>
       <w:r>
         <w:rPr>
           <w:rFonts w:ascii="Menlo" w:hAnsi="Menlo" w:cs="Menlo"/>
@@ -3309,7 +2858,6 @@
         </w:rPr>
         <w:t>print</w:t>
       </w:r>
-      <w:proofErr w:type="spellEnd"/>
       <w:r>
         <w:rPr>
           <w:rFonts w:ascii="Menlo" w:hAnsi="Menlo" w:cs="Menlo"/>
@@ -3318,7 +2866,6 @@
         </w:rPr>
         <w:t>(</w:t>
       </w:r>
-      <w:proofErr w:type="spellStart"/>
       <w:r>
         <w:rPr>
           <w:rFonts w:ascii="Menlo" w:hAnsi="Menlo" w:cs="Menlo"/>
@@ -3328,7 +2875,6 @@
         </w:rPr>
         <w:t>sayHelloAgain</w:t>
       </w:r>
-      <w:proofErr w:type="spellEnd"/>
       <w:r>
         <w:rPr>
           <w:rFonts w:ascii="Menlo" w:hAnsi="Menlo" w:cs="Menlo"/>
@@ -3380,76 +2926,7 @@
           <w:sz w:val="24"/>
           <w:szCs w:val="24"/>
         </w:rPr>
-        <w:t>/</w:t>
-      </w:r>
-      <w:r>
-        <w:rPr>
-          <w:rFonts w:ascii="Menlo" w:hAnsi="Menlo" w:cs="Menlo"/>
-          <w:color w:val="0F730F"/>
-          <w:sz w:val="24"/>
-          <w:szCs w:val="24"/>
-        </w:rPr>
-        <w:t xml:space="preserve">/ </w:t>
-      </w:r>
-      <w:proofErr w:type="spellStart"/>
-      <w:r>
-        <w:rPr>
-          <w:rFonts w:ascii="Menlo" w:hAnsi="Menlo" w:cs="Menlo"/>
-          <w:color w:val="0F730F"/>
-          <w:sz w:val="24"/>
-          <w:szCs w:val="24"/>
-        </w:rPr>
-        <w:t>prints</w:t>
-      </w:r>
-      <w:proofErr w:type="spellEnd"/>
-      <w:r>
-        <w:rPr>
-          <w:rFonts w:ascii="Menlo" w:hAnsi="Menlo" w:cs="Menlo"/>
-          <w:color w:val="0F730F"/>
-          <w:sz w:val="24"/>
-          <w:szCs w:val="24"/>
-        </w:rPr>
-        <w:t xml:space="preserve"> "</w:t>
-      </w:r>
-      <w:proofErr w:type="spellStart"/>
-      <w:r>
-        <w:rPr>
-          <w:rFonts w:ascii="Menlo" w:hAnsi="Menlo" w:cs="Menlo"/>
-          <w:color w:val="0F730F"/>
-          <w:sz w:val="24"/>
-          <w:szCs w:val="24"/>
-        </w:rPr>
-        <w:t>Hello</w:t>
-      </w:r>
-      <w:proofErr w:type="spellEnd"/>
-      <w:r>
-        <w:rPr>
-          <w:rFonts w:ascii="Menlo" w:hAnsi="Menlo" w:cs="Menlo"/>
-          <w:color w:val="0F730F"/>
-          <w:sz w:val="24"/>
-          <w:szCs w:val="24"/>
-        </w:rPr>
-        <w:t xml:space="preserve"> </w:t>
-      </w:r>
-      <w:proofErr w:type="spellStart"/>
-      <w:r>
-        <w:rPr>
-          <w:rFonts w:ascii="Menlo" w:hAnsi="Menlo" w:cs="Menlo"/>
-          <w:color w:val="0F730F"/>
-          <w:sz w:val="24"/>
-          <w:szCs w:val="24"/>
-        </w:rPr>
-        <w:t>again</w:t>
-      </w:r>
-      <w:proofErr w:type="spellEnd"/>
-      <w:r>
-        <w:rPr>
-          <w:rFonts w:ascii="Menlo" w:hAnsi="Menlo" w:cs="Menlo"/>
-          <w:color w:val="0F730F"/>
-          <w:sz w:val="24"/>
-          <w:szCs w:val="24"/>
-        </w:rPr>
-        <w:t>, Anna!"</w:t>
+        <w:t>// prints "Hello again, Anna!"</w:t>
       </w:r>
     </w:p>
     <w:p>
@@ -3488,15 +2965,7 @@
         <w:t>, ()</w:t>
       </w:r>
       <w:r>
-        <w:t xml:space="preserve"> -&gt; </w:t>
-      </w:r>
-      <w:proofErr w:type="spellStart"/>
-      <w:r>
-        <w:t>Void</w:t>
-      </w:r>
-      <w:proofErr w:type="spellEnd"/>
-      <w:r>
-        <w:t xml:space="preserve"> geschrieben werden</w:t>
+        <w:t xml:space="preserve"> -&gt; Void geschrieben werden</w:t>
       </w:r>
       <w:r>
         <w:t>,</w:t>
@@ -3531,14 +3000,12 @@
           <w:numId w:val="0"/>
         </w:numPr>
       </w:pPr>
-      <w:bookmarkStart w:id="10" w:name="_Toc444156146"/>
-      <w:proofErr w:type="spellStart"/>
+      <w:bookmarkStart w:id="9" w:name="_Toc444156146"/>
       <w:r>
         <w:lastRenderedPageBreak/>
         <w:t>Closures</w:t>
       </w:r>
-      <w:bookmarkEnd w:id="10"/>
-      <w:proofErr w:type="spellEnd"/>
+      <w:bookmarkEnd w:id="9"/>
     </w:p>
     <w:p>
       <w:pPr>
@@ -3547,229 +3014,8 @@
       <w:r>
         <w:t>„</w:t>
       </w:r>
-      <w:proofErr w:type="spellStart"/>
-      <w:r>
-        <w:t>Closures</w:t>
-      </w:r>
-      <w:proofErr w:type="spellEnd"/>
-      <w:r>
-        <w:t xml:space="preserve"> </w:t>
-      </w:r>
-      <w:proofErr w:type="spellStart"/>
-      <w:r>
-        <w:t>are</w:t>
-      </w:r>
-      <w:proofErr w:type="spellEnd"/>
-      <w:r>
-        <w:t xml:space="preserve"> </w:t>
-      </w:r>
-      <w:proofErr w:type="spellStart"/>
-      <w:r>
-        <w:t>self-contained</w:t>
-      </w:r>
-      <w:proofErr w:type="spellEnd"/>
-      <w:r>
-        <w:t xml:space="preserve"> </w:t>
-      </w:r>
-      <w:proofErr w:type="spellStart"/>
-      <w:r>
-        <w:t>blocks</w:t>
-      </w:r>
-      <w:proofErr w:type="spellEnd"/>
-      <w:r>
-        <w:t xml:space="preserve"> </w:t>
-      </w:r>
-      <w:proofErr w:type="spellStart"/>
-      <w:r>
-        <w:t>of</w:t>
-      </w:r>
-      <w:proofErr w:type="spellEnd"/>
-      <w:r>
-        <w:t xml:space="preserve"> </w:t>
-      </w:r>
-      <w:proofErr w:type="spellStart"/>
-      <w:r>
-        <w:t>functionality</w:t>
-      </w:r>
-      <w:proofErr w:type="spellEnd"/>
-      <w:r>
-        <w:t xml:space="preserve"> </w:t>
-      </w:r>
-      <w:proofErr w:type="spellStart"/>
-      <w:r>
-        <w:t>that</w:t>
-      </w:r>
-      <w:proofErr w:type="spellEnd"/>
-      <w:r>
-        <w:t xml:space="preserve"> </w:t>
-      </w:r>
-      <w:proofErr w:type="spellStart"/>
-      <w:r>
-        <w:t>can</w:t>
-      </w:r>
-      <w:proofErr w:type="spellEnd"/>
-      <w:r>
-        <w:t xml:space="preserve"> </w:t>
-      </w:r>
-      <w:proofErr w:type="spellStart"/>
-      <w:r>
-        <w:t>be</w:t>
-      </w:r>
-      <w:proofErr w:type="spellEnd"/>
-      <w:r>
-        <w:t xml:space="preserve"> </w:t>
-      </w:r>
-      <w:proofErr w:type="spellStart"/>
-      <w:r>
-        <w:t>passed</w:t>
-      </w:r>
-      <w:proofErr w:type="spellEnd"/>
-      <w:r>
-        <w:t xml:space="preserve"> </w:t>
-      </w:r>
-      <w:proofErr w:type="spellStart"/>
-      <w:r>
-        <w:t>around</w:t>
-      </w:r>
-      <w:proofErr w:type="spellEnd"/>
-      <w:r>
-        <w:t xml:space="preserve"> </w:t>
-      </w:r>
-      <w:proofErr w:type="spellStart"/>
-      <w:r>
-        <w:t>and</w:t>
-      </w:r>
-      <w:proofErr w:type="spellEnd"/>
-      <w:r>
-        <w:t xml:space="preserve"> </w:t>
-      </w:r>
-      <w:proofErr w:type="spellStart"/>
-      <w:r>
-        <w:t>used</w:t>
-      </w:r>
-      <w:proofErr w:type="spellEnd"/>
-      <w:r>
-        <w:t xml:space="preserve"> in </w:t>
-      </w:r>
-      <w:proofErr w:type="spellStart"/>
-      <w:r>
-        <w:t>your</w:t>
-      </w:r>
-      <w:proofErr w:type="spellEnd"/>
-      <w:r>
-        <w:t xml:space="preserve"> </w:t>
-      </w:r>
-      <w:proofErr w:type="spellStart"/>
-      <w:r>
-        <w:t>code</w:t>
-      </w:r>
-      <w:proofErr w:type="spellEnd"/>
-      <w:r>
-        <w:t xml:space="preserve">. </w:t>
-      </w:r>
-      <w:proofErr w:type="spellStart"/>
-      <w:r>
-        <w:t>Closures</w:t>
-      </w:r>
-      <w:proofErr w:type="spellEnd"/>
-      <w:r>
-        <w:t xml:space="preserve"> in Swift </w:t>
-      </w:r>
-      <w:proofErr w:type="spellStart"/>
-      <w:r>
-        <w:t>are</w:t>
-      </w:r>
-      <w:proofErr w:type="spellEnd"/>
-      <w:r>
-        <w:t xml:space="preserve"> </w:t>
-      </w:r>
-      <w:proofErr w:type="spellStart"/>
-      <w:r>
-        <w:t>similar</w:t>
-      </w:r>
-      <w:proofErr w:type="spellEnd"/>
-      <w:r>
-        <w:t xml:space="preserve"> </w:t>
-      </w:r>
-      <w:proofErr w:type="spellStart"/>
-      <w:r>
-        <w:t>to</w:t>
-      </w:r>
-      <w:proofErr w:type="spellEnd"/>
-      <w:r>
-        <w:t xml:space="preserve"> </w:t>
-      </w:r>
-      <w:proofErr w:type="spellStart"/>
-      <w:r>
-        <w:t>blocks</w:t>
-      </w:r>
-      <w:proofErr w:type="spellEnd"/>
-      <w:r>
-        <w:t xml:space="preserve"> in C </w:t>
-      </w:r>
-      <w:proofErr w:type="spellStart"/>
-      <w:r>
-        <w:t>and</w:t>
-      </w:r>
-      <w:proofErr w:type="spellEnd"/>
-      <w:r>
-        <w:t xml:space="preserve"> </w:t>
-      </w:r>
-      <w:proofErr w:type="spellStart"/>
-      <w:r>
-        <w:t>Objective</w:t>
-      </w:r>
-      <w:proofErr w:type="spellEnd"/>
-      <w:r>
-        <w:t xml:space="preserve">-C </w:t>
-      </w:r>
-      <w:proofErr w:type="spellStart"/>
-      <w:r>
-        <w:t>and</w:t>
-      </w:r>
-      <w:proofErr w:type="spellEnd"/>
-      <w:r>
-        <w:t xml:space="preserve"> </w:t>
-      </w:r>
-      <w:proofErr w:type="spellStart"/>
-      <w:r>
-        <w:t>to</w:t>
-      </w:r>
-      <w:proofErr w:type="spellEnd"/>
-      <w:r>
-        <w:t xml:space="preserve"> </w:t>
-      </w:r>
-      <w:proofErr w:type="spellStart"/>
-      <w:r>
-        <w:t>lambdas</w:t>
-      </w:r>
-      <w:proofErr w:type="spellEnd"/>
-      <w:r>
-        <w:t xml:space="preserve"> in </w:t>
-      </w:r>
-      <w:proofErr w:type="spellStart"/>
-      <w:r>
-        <w:t>other</w:t>
-      </w:r>
-      <w:proofErr w:type="spellEnd"/>
-      <w:r>
-        <w:t xml:space="preserve"> </w:t>
-      </w:r>
-      <w:proofErr w:type="spellStart"/>
-      <w:r>
-        <w:t>programming</w:t>
-      </w:r>
-      <w:proofErr w:type="spellEnd"/>
-      <w:r>
-        <w:t xml:space="preserve"> </w:t>
-      </w:r>
-      <w:proofErr w:type="spellStart"/>
-      <w:r>
-        <w:t>languages</w:t>
-      </w:r>
-      <w:proofErr w:type="spellEnd"/>
-      <w:r>
-        <w:t>.</w:t>
+      <w:r>
+        <w:t>Closures are self-contained blocks of functionality that can be passed around and used in your code. Closures in Swift are similar to blocks in C and Objective-C and to lambdas in other programming languages.</w:t>
       </w:r>
       <w:r>
         <w:t>“</w:t>
@@ -3814,8 +3060,16 @@
           <w:szCs w:val="24"/>
         </w:rPr>
         <w:tab/>
-      </w:r>
-      <w:proofErr w:type="spellStart"/>
+        <w:t>reversed</w:t>
+      </w:r>
+      <w:r>
+        <w:rPr>
+          <w:rFonts w:ascii="Menlo" w:hAnsi="Menlo" w:cs="Menlo"/>
+          <w:sz w:val="24"/>
+          <w:szCs w:val="24"/>
+        </w:rPr>
+        <w:t xml:space="preserve"> = </w:t>
+      </w:r>
       <w:r>
         <w:rPr>
           <w:rFonts w:ascii="Menlo" w:hAnsi="Menlo" w:cs="Menlo"/>
@@ -3823,19 +3077,16 @@
           <w:sz w:val="24"/>
           <w:szCs w:val="24"/>
         </w:rPr>
-        <w:t>reversed</w:t>
-      </w:r>
-      <w:proofErr w:type="spellEnd"/>
-      <w:r>
-        <w:rPr>
-          <w:rFonts w:ascii="Menlo" w:hAnsi="Menlo" w:cs="Menlo"/>
-          <w:sz w:val="24"/>
-          <w:szCs w:val="24"/>
-        </w:rPr>
-        <w:t xml:space="preserve"> = </w:t>
-      </w:r>
-      <w:proofErr w:type="spellStart"/>
-      <w:proofErr w:type="gramStart"/>
+        <w:t>names</w:t>
+      </w:r>
+      <w:r>
+        <w:rPr>
+          <w:rFonts w:ascii="Menlo" w:hAnsi="Menlo" w:cs="Menlo"/>
+          <w:sz w:val="24"/>
+          <w:szCs w:val="24"/>
+        </w:rPr>
+        <w:t>.</w:t>
+      </w:r>
       <w:r>
         <w:rPr>
           <w:rFonts w:ascii="Menlo" w:hAnsi="Menlo" w:cs="Menlo"/>
@@ -3843,15 +3094,15 @@
           <w:sz w:val="24"/>
           <w:szCs w:val="24"/>
         </w:rPr>
-        <w:t>names</w:t>
-      </w:r>
-      <w:r>
-        <w:rPr>
-          <w:rFonts w:ascii="Menlo" w:hAnsi="Menlo" w:cs="Menlo"/>
-          <w:sz w:val="24"/>
-          <w:szCs w:val="24"/>
-        </w:rPr>
-        <w:t>.</w:t>
+        <w:t>sort</w:t>
+      </w:r>
+      <w:r>
+        <w:rPr>
+          <w:rFonts w:ascii="Menlo" w:hAnsi="Menlo" w:cs="Menlo"/>
+          <w:sz w:val="24"/>
+          <w:szCs w:val="24"/>
+        </w:rPr>
+        <w:t>({ (</w:t>
       </w:r>
       <w:r>
         <w:rPr>
@@ -3860,17 +3111,32 @@
           <w:sz w:val="24"/>
           <w:szCs w:val="24"/>
         </w:rPr>
-        <w:t>sort</w:t>
-      </w:r>
-      <w:proofErr w:type="spellEnd"/>
-      <w:proofErr w:type="gramEnd"/>
-      <w:r>
-        <w:rPr>
-          <w:rFonts w:ascii="Menlo" w:hAnsi="Menlo" w:cs="Menlo"/>
-          <w:sz w:val="24"/>
-          <w:szCs w:val="24"/>
-        </w:rPr>
-        <w:t>({ (</w:t>
+        <w:t>s1</w:t>
+      </w:r>
+      <w:r>
+        <w:rPr>
+          <w:rFonts w:ascii="Menlo" w:hAnsi="Menlo" w:cs="Menlo"/>
+          <w:sz w:val="24"/>
+          <w:szCs w:val="24"/>
+        </w:rPr>
+        <w:t xml:space="preserve">: </w:t>
+      </w:r>
+      <w:r>
+        <w:rPr>
+          <w:rFonts w:ascii="Menlo" w:hAnsi="Menlo" w:cs="Menlo"/>
+          <w:color w:val="491187"/>
+          <w:sz w:val="24"/>
+          <w:szCs w:val="24"/>
+        </w:rPr>
+        <w:t>String</w:t>
+      </w:r>
+      <w:r>
+        <w:rPr>
+          <w:rFonts w:ascii="Menlo" w:hAnsi="Menlo" w:cs="Menlo"/>
+          <w:sz w:val="24"/>
+          <w:szCs w:val="24"/>
+        </w:rPr>
+        <w:t xml:space="preserve">, </w:t>
       </w:r>
       <w:r>
         <w:rPr>
@@ -3879,23 +3145,15 @@
           <w:sz w:val="24"/>
           <w:szCs w:val="24"/>
         </w:rPr>
-        <w:t>s1</w:t>
-      </w:r>
-      <w:r>
-        <w:rPr>
-          <w:rFonts w:ascii="Menlo" w:hAnsi="Menlo" w:cs="Menlo"/>
-          <w:sz w:val="24"/>
-          <w:szCs w:val="24"/>
-        </w:rPr>
-        <w:t>:</w:t>
-      </w:r>
-      <w:r>
-        <w:rPr>
-          <w:rFonts w:ascii="Menlo" w:hAnsi="Menlo" w:cs="Menlo"/>
-          <w:sz w:val="24"/>
-          <w:szCs w:val="24"/>
-        </w:rPr>
-        <w:t xml:space="preserve"> </w:t>
+        <w:t>s2</w:t>
+      </w:r>
+      <w:r>
+        <w:rPr>
+          <w:rFonts w:ascii="Menlo" w:hAnsi="Menlo" w:cs="Menlo"/>
+          <w:sz w:val="24"/>
+          <w:szCs w:val="24"/>
+        </w:rPr>
+        <w:t xml:space="preserve">: </w:t>
       </w:r>
       <w:r>
         <w:rPr>
@@ -3912,24 +3170,7 @@
           <w:sz w:val="24"/>
           <w:szCs w:val="24"/>
         </w:rPr>
-        <w:t xml:space="preserve">, </w:t>
-      </w:r>
-      <w:r>
-        <w:rPr>
-          <w:rFonts w:ascii="Menlo" w:hAnsi="Menlo" w:cs="Menlo"/>
-          <w:color w:val="325B61"/>
-          <w:sz w:val="24"/>
-          <w:szCs w:val="24"/>
-        </w:rPr>
-        <w:t>s2</w:t>
-      </w:r>
-      <w:r>
-        <w:rPr>
-          <w:rFonts w:ascii="Menlo" w:hAnsi="Menlo" w:cs="Menlo"/>
-          <w:sz w:val="24"/>
-          <w:szCs w:val="24"/>
-        </w:rPr>
-        <w:t xml:space="preserve">: </w:t>
+        <w:t xml:space="preserve">) -&gt; </w:t>
       </w:r>
       <w:r>
         <w:rPr>
@@ -3938,35 +3179,7 @@
           <w:sz w:val="24"/>
           <w:szCs w:val="24"/>
         </w:rPr>
-        <w:t>String</w:t>
-      </w:r>
-      <w:r>
-        <w:rPr>
-          <w:rFonts w:ascii="Menlo" w:hAnsi="Menlo" w:cs="Menlo"/>
-          <w:sz w:val="24"/>
-          <w:szCs w:val="24"/>
-        </w:rPr>
-        <w:t xml:space="preserve">) -&gt; </w:t>
-      </w:r>
-      <w:proofErr w:type="spellStart"/>
-      <w:r>
-        <w:rPr>
-          <w:rFonts w:ascii="Menlo" w:hAnsi="Menlo" w:cs="Menlo"/>
-          <w:color w:val="491187"/>
-          <w:sz w:val="24"/>
-          <w:szCs w:val="24"/>
-        </w:rPr>
-        <w:t>Bool</w:t>
-      </w:r>
-      <w:proofErr w:type="spellEnd"/>
-      <w:r>
-        <w:rPr>
-          <w:rFonts w:ascii="Menlo" w:hAnsi="Menlo" w:cs="Menlo"/>
-          <w:color w:val="491187"/>
-          <w:sz w:val="24"/>
-          <w:szCs w:val="24"/>
-        </w:rPr>
-        <w:t xml:space="preserve"> </w:t>
+        <w:t xml:space="preserve">Bool </w:t>
       </w:r>
       <w:r>
         <w:rPr>
@@ -4004,7 +3217,6 @@
         </w:rPr>
         <w:tab/>
       </w:r>
-      <w:proofErr w:type="spellStart"/>
       <w:r>
         <w:rPr>
           <w:rFonts w:ascii="Menlo" w:hAnsi="Menlo" w:cs="Menlo"/>
@@ -4014,7 +3226,6 @@
         </w:rPr>
         <w:t>return</w:t>
       </w:r>
-      <w:proofErr w:type="spellEnd"/>
       <w:r>
         <w:rPr>
           <w:rFonts w:ascii="Menlo" w:hAnsi="Menlo" w:cs="Menlo"/>
@@ -4068,26 +3279,18 @@
       <w:pPr>
         <w:pStyle w:val="berschrift3"/>
       </w:pPr>
-      <w:bookmarkStart w:id="11" w:name="_Toc444156147"/>
+      <w:bookmarkStart w:id="10" w:name="_Toc444156147"/>
       <w:r>
         <w:t>Access Control</w:t>
       </w:r>
-      <w:bookmarkEnd w:id="11"/>
+      <w:bookmarkEnd w:id="10"/>
     </w:p>
     <w:p>
       <w:pPr>
         <w:pStyle w:val="Textkrper"/>
       </w:pPr>
       <w:r>
-        <w:t xml:space="preserve">Die Access </w:t>
-      </w:r>
-      <w:proofErr w:type="spellStart"/>
-      <w:r>
-        <w:t>Modifiers</w:t>
-      </w:r>
-      <w:proofErr w:type="spellEnd"/>
-      <w:r>
-        <w:t xml:space="preserve"> in Swift sind File basiert.</w:t>
+        <w:t>Die Access Modifiers in Swift sind File basiert.</w:t>
       </w:r>
     </w:p>
     <w:p>
@@ -4160,8 +3363,16 @@
           <w:szCs w:val="24"/>
         </w:rPr>
         <w:tab/>
-      </w:r>
-      <w:proofErr w:type="spellStart"/>
+        <w:t>public</w:t>
+      </w:r>
+      <w:r>
+        <w:rPr>
+          <w:rFonts w:ascii="Menlo" w:hAnsi="Menlo" w:cs="Menlo"/>
+          <w:sz w:val="24"/>
+          <w:szCs w:val="24"/>
+        </w:rPr>
+        <w:t xml:space="preserve"> </w:t>
+      </w:r>
       <w:r>
         <w:rPr>
           <w:rFonts w:ascii="Menlo" w:hAnsi="Menlo" w:cs="Menlo"/>
@@ -4169,9 +3380,8 @@
           <w:sz w:val="24"/>
           <w:szCs w:val="24"/>
         </w:rPr>
-        <w:t>public</w:t>
-      </w:r>
-      <w:proofErr w:type="spellEnd"/>
+        <w:t>class</w:t>
+      </w:r>
       <w:r>
         <w:rPr>
           <w:rFonts w:ascii="Menlo" w:hAnsi="Menlo" w:cs="Menlo"/>
@@ -4180,26 +3390,6 @@
         </w:rPr>
         <w:t xml:space="preserve"> </w:t>
       </w:r>
-      <w:proofErr w:type="spellStart"/>
-      <w:r>
-        <w:rPr>
-          <w:rFonts w:ascii="Menlo" w:hAnsi="Menlo" w:cs="Menlo"/>
-          <w:color w:val="981B7E"/>
-          <w:sz w:val="24"/>
-          <w:szCs w:val="24"/>
-        </w:rPr>
-        <w:t>class</w:t>
-      </w:r>
-      <w:proofErr w:type="spellEnd"/>
-      <w:r>
-        <w:rPr>
-          <w:rFonts w:ascii="Menlo" w:hAnsi="Menlo" w:cs="Menlo"/>
-          <w:sz w:val="24"/>
-          <w:szCs w:val="24"/>
-        </w:rPr>
-        <w:t xml:space="preserve"> </w:t>
-      </w:r>
-      <w:proofErr w:type="spellStart"/>
       <w:r>
         <w:rPr>
           <w:rFonts w:ascii="Menlo" w:hAnsi="Menlo" w:cs="Menlo"/>
@@ -4209,7 +3399,6 @@
         </w:rPr>
         <w:t>SomePublicClass</w:t>
       </w:r>
-      <w:proofErr w:type="spellEnd"/>
       <w:r>
         <w:rPr>
           <w:rFonts w:ascii="Menlo" w:hAnsi="Menlo" w:cs="Menlo"/>
@@ -4272,7 +3461,6 @@
         </w:rPr>
         <w:t xml:space="preserve"> </w:t>
       </w:r>
-      <w:proofErr w:type="spellStart"/>
       <w:r>
         <w:rPr>
           <w:rFonts w:ascii="Menlo" w:hAnsi="Menlo" w:cs="Menlo"/>
@@ -4282,7 +3470,6 @@
         </w:rPr>
         <w:t>class</w:t>
       </w:r>
-      <w:proofErr w:type="spellEnd"/>
       <w:r>
         <w:rPr>
           <w:rFonts w:ascii="Menlo" w:hAnsi="Menlo" w:cs="Menlo"/>
@@ -4291,7 +3478,6 @@
         </w:rPr>
         <w:t xml:space="preserve"> </w:t>
       </w:r>
-      <w:proofErr w:type="spellStart"/>
       <w:r>
         <w:rPr>
           <w:rFonts w:ascii="Menlo" w:hAnsi="Menlo" w:cs="Menlo"/>
@@ -4301,7 +3487,6 @@
         </w:rPr>
         <w:t>SomeInternalClass</w:t>
       </w:r>
-      <w:proofErr w:type="spellEnd"/>
       <w:r>
         <w:rPr>
           <w:rFonts w:ascii="Menlo" w:hAnsi="Menlo" w:cs="Menlo"/>
@@ -4364,7 +3549,6 @@
         </w:rPr>
         <w:t xml:space="preserve"> </w:t>
       </w:r>
-      <w:proofErr w:type="spellStart"/>
       <w:r>
         <w:rPr>
           <w:rFonts w:ascii="Menlo" w:hAnsi="Menlo" w:cs="Menlo"/>
@@ -4374,7 +3558,6 @@
         </w:rPr>
         <w:t>class</w:t>
       </w:r>
-      <w:proofErr w:type="spellEnd"/>
       <w:r>
         <w:rPr>
           <w:rFonts w:ascii="Menlo" w:hAnsi="Menlo" w:cs="Menlo"/>
@@ -4383,7 +3566,6 @@
         </w:rPr>
         <w:t xml:space="preserve"> </w:t>
       </w:r>
-      <w:proofErr w:type="spellStart"/>
       <w:r>
         <w:rPr>
           <w:rFonts w:ascii="Menlo" w:hAnsi="Menlo" w:cs="Menlo"/>
@@ -4393,7 +3575,6 @@
         </w:rPr>
         <w:t>SomePrivateClass</w:t>
       </w:r>
-      <w:proofErr w:type="spellEnd"/>
       <w:r>
         <w:rPr>
           <w:rFonts w:ascii="Menlo" w:hAnsi="Menlo" w:cs="Menlo"/>
@@ -4482,7 +3663,6 @@
         </w:rPr>
         <w:tab/>
       </w:r>
-      <w:proofErr w:type="spellStart"/>
       <w:r>
         <w:rPr>
           <w:rFonts w:ascii="Menlo" w:hAnsi="Menlo" w:cs="Menlo"/>
@@ -4492,7 +3672,6 @@
         </w:rPr>
         <w:t>public</w:t>
       </w:r>
-      <w:proofErr w:type="spellEnd"/>
       <w:r>
         <w:rPr>
           <w:rFonts w:ascii="Menlo" w:hAnsi="Menlo" w:cs="Menlo"/>
@@ -4501,7 +3680,6 @@
         </w:rPr>
         <w:t xml:space="preserve"> </w:t>
       </w:r>
-      <w:proofErr w:type="spellStart"/>
       <w:r>
         <w:rPr>
           <w:rFonts w:ascii="Menlo" w:hAnsi="Menlo" w:cs="Menlo"/>
@@ -4511,7 +3689,6 @@
         </w:rPr>
         <w:t>var</w:t>
       </w:r>
-      <w:proofErr w:type="spellEnd"/>
       <w:r>
         <w:rPr>
           <w:rFonts w:ascii="Menlo" w:hAnsi="Menlo" w:cs="Menlo"/>
@@ -4520,7 +3697,6 @@
         </w:rPr>
         <w:t xml:space="preserve"> </w:t>
       </w:r>
-      <w:proofErr w:type="spellStart"/>
       <w:r>
         <w:rPr>
           <w:rFonts w:ascii="Menlo" w:hAnsi="Menlo" w:cs="Menlo"/>
@@ -4530,7 +3706,6 @@
         </w:rPr>
         <w:t>somePublicVariable</w:t>
       </w:r>
-      <w:proofErr w:type="spellEnd"/>
       <w:r>
         <w:rPr>
           <w:rFonts w:ascii="Menlo" w:hAnsi="Menlo" w:cs="Menlo"/>
@@ -4602,7 +3777,6 @@
         </w:rPr>
         <w:t xml:space="preserve"> </w:t>
       </w:r>
-      <w:proofErr w:type="spellStart"/>
       <w:r>
         <w:rPr>
           <w:rFonts w:ascii="Menlo" w:hAnsi="Menlo" w:cs="Menlo"/>
@@ -4612,7 +3786,6 @@
         </w:rPr>
         <w:t>let</w:t>
       </w:r>
-      <w:proofErr w:type="spellEnd"/>
       <w:r>
         <w:rPr>
           <w:rFonts w:ascii="Menlo" w:hAnsi="Menlo" w:cs="Menlo"/>
@@ -4621,7 +3794,6 @@
         </w:rPr>
         <w:t xml:space="preserve"> </w:t>
       </w:r>
-      <w:proofErr w:type="spellStart"/>
       <w:r>
         <w:rPr>
           <w:rFonts w:ascii="Menlo" w:hAnsi="Menlo" w:cs="Menlo"/>
@@ -4631,7 +3803,6 @@
         </w:rPr>
         <w:t>someInternalConstant</w:t>
       </w:r>
-      <w:proofErr w:type="spellEnd"/>
       <w:r>
         <w:rPr>
           <w:rFonts w:ascii="Menlo" w:hAnsi="Menlo" w:cs="Menlo"/>
@@ -4685,7 +3856,6 @@
         </w:rPr>
         <w:t xml:space="preserve"> </w:t>
       </w:r>
-      <w:proofErr w:type="spellStart"/>
       <w:r>
         <w:rPr>
           <w:rFonts w:ascii="Menlo" w:hAnsi="Menlo" w:cs="Menlo"/>
@@ -4695,7 +3865,6 @@
         </w:rPr>
         <w:t>func</w:t>
       </w:r>
-      <w:proofErr w:type="spellEnd"/>
       <w:r>
         <w:rPr>
           <w:rFonts w:ascii="Menlo" w:hAnsi="Menlo" w:cs="Menlo"/>
@@ -4704,8 +3873,6 @@
         </w:rPr>
         <w:t xml:space="preserve"> </w:t>
       </w:r>
-      <w:proofErr w:type="spellStart"/>
-      <w:proofErr w:type="gramStart"/>
       <w:r>
         <w:rPr>
           <w:rFonts w:ascii="Menlo" w:hAnsi="Menlo" w:cs="Menlo"/>
@@ -4715,23 +3882,13 @@
         </w:rPr>
         <w:t>somePrivateFunction</w:t>
       </w:r>
-      <w:proofErr w:type="spellEnd"/>
-      <w:r>
-        <w:rPr>
-          <w:rFonts w:ascii="Menlo" w:hAnsi="Menlo" w:cs="Menlo"/>
-          <w:sz w:val="24"/>
-          <w:szCs w:val="24"/>
-        </w:rPr>
-        <w:t>(</w:t>
-      </w:r>
-      <w:proofErr w:type="gramEnd"/>
-      <w:r>
-        <w:rPr>
-          <w:rFonts w:ascii="Menlo" w:hAnsi="Menlo" w:cs="Menlo"/>
-          <w:sz w:val="24"/>
-          <w:szCs w:val="24"/>
-        </w:rPr>
-        <w:t>) {}</w:t>
+      <w:r>
+        <w:rPr>
+          <w:rFonts w:ascii="Menlo" w:hAnsi="Menlo" w:cs="Menlo"/>
+          <w:sz w:val="24"/>
+          <w:szCs w:val="24"/>
+        </w:rPr>
+        <w:t>() {}</w:t>
       </w:r>
     </w:p>
     <w:p>
@@ -4747,10 +3904,34 @@
       <w:pPr>
         <w:pStyle w:val="berschrift2"/>
       </w:pPr>
-      <w:bookmarkStart w:id="12" w:name="_Toc444156148"/>
+      <w:bookmarkStart w:id="11" w:name="_Toc444156148"/>
       <w:r>
         <w:t>Implementierung</w:t>
       </w:r>
+      <w:bookmarkEnd w:id="11"/>
+    </w:p>
+    <w:p>
+      <w:pPr>
+        <w:pStyle w:val="Textkrper"/>
+      </w:pPr>
+      <w:r>
+        <w:t>Zur Entwicklung der iOS App wurde XCode verwendet. Als Template für die App wurde eine Single View Application gewählt. Danach wurde zuerst das Storyboard entsprechend angepasst und das AppIcon in den Assets festgelegt. Zum Abschluss wurde noch die Anbindung an die, in der Übung DEZSYS09 erstellten, REST Schnittstelle implementiert. Da die Implementierung des HTTP Request standardmäßig keine unverschlüsselten Requests sondern nur HTTPS Requests zulässt wurde die REST Schnittstelle auf OpenShift Cloud deployed</w:t>
+      </w:r>
+      <w:r>
+        <w:t>. (siehe Punkt 3</w:t>
+      </w:r>
+      <w:r>
+        <w:t>)</w:t>
+      </w:r>
+    </w:p>
+    <w:p>
+      <w:pPr>
+        <w:pStyle w:val="berschrift1"/>
+      </w:pPr>
+      <w:bookmarkStart w:id="12" w:name="_Toc444156149"/>
+      <w:r>
+        <w:t>Deployment auf OpenShift</w:t>
+      </w:r>
       <w:bookmarkEnd w:id="12"/>
     </w:p>
     <w:p>
@@ -4758,112 +3939,7 @@
         <w:pStyle w:val="Textkrper"/>
       </w:pPr>
       <w:r>
-        <w:t xml:space="preserve">Zur Entwicklung der iOS App wurde </w:t>
-      </w:r>
-      <w:proofErr w:type="spellStart"/>
-      <w:r>
-        <w:t>XCode</w:t>
-      </w:r>
-      <w:proofErr w:type="spellEnd"/>
-      <w:r>
-        <w:t xml:space="preserve"> verwendet. Als Template für die App wurde eine Single View </w:t>
-      </w:r>
-      <w:proofErr w:type="spellStart"/>
-      <w:r>
-        <w:t>Application</w:t>
-      </w:r>
-      <w:proofErr w:type="spellEnd"/>
-      <w:r>
-        <w:t xml:space="preserve"> gewählt. Danach wurde zuerst das Storyboard entsprechend angepasst und das </w:t>
-      </w:r>
-      <w:proofErr w:type="spellStart"/>
-      <w:r>
-        <w:t>AppIcon</w:t>
-      </w:r>
-      <w:proofErr w:type="spellEnd"/>
-      <w:r>
-        <w:t xml:space="preserve"> in den Assets festgelegt. Zum Abschluss wurde noch die Anbindung an die, in der Übung DEZSYS09 erstellten, REST Schnittstelle implementiert. Da die Implementierung des HTTP Request standardmäßig keine unverschlüsselten </w:t>
-      </w:r>
-      <w:proofErr w:type="spellStart"/>
-      <w:proofErr w:type="gramStart"/>
-      <w:r>
-        <w:t>Requests</w:t>
-      </w:r>
-      <w:proofErr w:type="spellEnd"/>
-      <w:proofErr w:type="gramEnd"/>
-      <w:r>
-        <w:t xml:space="preserve"> sondern nur HTTPS </w:t>
-      </w:r>
-      <w:proofErr w:type="spellStart"/>
-      <w:r>
-        <w:t>Requests</w:t>
-      </w:r>
-      <w:proofErr w:type="spellEnd"/>
-      <w:r>
-        <w:t xml:space="preserve"> zulässt wurde die REST Schnittstelle auf </w:t>
-      </w:r>
-      <w:proofErr w:type="spellStart"/>
-      <w:r>
-        <w:t>OpenShift</w:t>
-      </w:r>
-      <w:proofErr w:type="spellEnd"/>
-      <w:r>
-        <w:t xml:space="preserve"> Cloud </w:t>
-      </w:r>
-      <w:proofErr w:type="spellStart"/>
-      <w:r>
-        <w:t>deployed</w:t>
-      </w:r>
-      <w:proofErr w:type="spellEnd"/>
-      <w:r>
-        <w:t>. (siehe Punkt 3</w:t>
-      </w:r>
-      <w:r>
-        <w:t>)</w:t>
-      </w:r>
-    </w:p>
-    <w:p>
-      <w:pPr>
-        <w:pStyle w:val="berschrift1"/>
-      </w:pPr>
-      <w:bookmarkStart w:id="13" w:name="_Toc444156149"/>
-      <w:proofErr w:type="spellStart"/>
-      <w:r>
-        <w:t>Deployment</w:t>
-      </w:r>
-      <w:proofErr w:type="spellEnd"/>
-      <w:r>
-        <w:t xml:space="preserve"> auf </w:t>
-      </w:r>
-      <w:proofErr w:type="spellStart"/>
-      <w:r>
-        <w:t>OpenShift</w:t>
-      </w:r>
-      <w:bookmarkEnd w:id="13"/>
-      <w:proofErr w:type="spellEnd"/>
-    </w:p>
-    <w:p>
-      <w:pPr>
-        <w:pStyle w:val="Textkrper"/>
-      </w:pPr>
-      <w:r>
-        <w:t xml:space="preserve">Die in der vorherigen Übung (DEZSYS 09) erstellte Übung wurde nun auf </w:t>
-      </w:r>
-      <w:proofErr w:type="spellStart"/>
-      <w:r>
-        <w:t>OpenShift</w:t>
-      </w:r>
-      <w:proofErr w:type="spellEnd"/>
-      <w:r>
-        <w:t xml:space="preserve"> </w:t>
-      </w:r>
-      <w:proofErr w:type="spellStart"/>
-      <w:r>
-        <w:t>Deployed</w:t>
-      </w:r>
-      <w:proofErr w:type="spellEnd"/>
-      <w:r>
-        <w:t xml:space="preserve">. </w:t>
+        <w:t xml:space="preserve">Die in der vorherigen Übung (DEZSYS 09) erstellte Übung wurde nun auf OpenShift Deployed. </w:t>
       </w:r>
       <w:r>
         <w:t xml:space="preserve">Dazu wurde mittels des Tutorial </w:t>
@@ -4872,31 +3948,7 @@
         <w:t>[3]</w:t>
       </w:r>
       <w:r>
-        <w:t xml:space="preserve"> die </w:t>
-      </w:r>
-      <w:proofErr w:type="spellStart"/>
-      <w:r>
-        <w:t>OpenShift</w:t>
-      </w:r>
-      <w:proofErr w:type="spellEnd"/>
-      <w:r>
-        <w:t xml:space="preserve"> App erstellt und konfiguriert. Es wurde jedoch, anders als im Tutorial, </w:t>
-      </w:r>
-      <w:proofErr w:type="spellStart"/>
-      <w:r>
-        <w:t>Tomcat</w:t>
-      </w:r>
-      <w:proofErr w:type="spellEnd"/>
-      <w:r>
-        <w:t xml:space="preserve"> in Version 9 installiert. Außerdem musst anstatt der </w:t>
-      </w:r>
-      <w:proofErr w:type="spellStart"/>
-      <w:r>
-        <w:t>OpenJDK</w:t>
-      </w:r>
-      <w:proofErr w:type="spellEnd"/>
-      <w:r>
-        <w:t xml:space="preserve"> 7 die Oracle JDK 8 verwendet werden, dazu einfach folgende Schritte befolgen:</w:t>
+        <w:t xml:space="preserve"> die OpenShift App erstellt und konfiguriert. Es wurde jedoch, anders als im Tutorial, Tomcat in Version 9 installiert. Außerdem musst anstatt der OpenJDK 7 die Oracle JDK 8 verwendet werden, dazu einfach folgende Schritte befolgen:</w:t>
       </w:r>
     </w:p>
     <w:p>
@@ -4907,67 +3959,20 @@
           <w:i/>
         </w:rPr>
       </w:pPr>
-      <w:proofErr w:type="spellStart"/>
       <w:r>
         <w:rPr>
           <w:rFonts w:asciiTheme="majorHAnsi" w:hAnsiTheme="majorHAnsi"/>
           <w:i/>
         </w:rPr>
-        <w:t>export</w:t>
-      </w:r>
-      <w:proofErr w:type="spellEnd"/>
+        <w:t>export JAVA_HOME=/etc/alternatives/java_sdk_1.8.0</w:t>
+      </w:r>
       <w:r>
         <w:rPr>
           <w:rFonts w:asciiTheme="majorHAnsi" w:hAnsiTheme="majorHAnsi"/>
           <w:i/>
         </w:rPr>
-        <w:t xml:space="preserve"> JAVA_HOME=/</w:t>
-      </w:r>
-      <w:proofErr w:type="spellStart"/>
-      <w:r>
-        <w:rPr>
-          <w:rFonts w:asciiTheme="majorHAnsi" w:hAnsiTheme="majorHAnsi"/>
-          <w:i/>
-        </w:rPr>
-        <w:t>etc</w:t>
-      </w:r>
-      <w:proofErr w:type="spellEnd"/>
-      <w:r>
-        <w:rPr>
-          <w:rFonts w:asciiTheme="majorHAnsi" w:hAnsiTheme="majorHAnsi"/>
-          <w:i/>
-        </w:rPr>
-        <w:t>/alternatives/java_sdk_</w:t>
-      </w:r>
-      <w:r>
-        <w:rPr>
-          <w:rFonts w:asciiTheme="majorHAnsi" w:hAnsiTheme="majorHAnsi"/>
-          <w:i/>
-        </w:rPr>
-        <w:t>1.8.0</w:t>
-      </w:r>
-      <w:r>
-        <w:rPr>
-          <w:rFonts w:asciiTheme="majorHAnsi" w:hAnsiTheme="majorHAnsi"/>
-          <w:i/>
-        </w:rPr>
         <w:br/>
-      </w:r>
-      <w:proofErr w:type="spellStart"/>
-      <w:r>
-        <w:rPr>
-          <w:rFonts w:asciiTheme="majorHAnsi" w:hAnsiTheme="majorHAnsi"/>
-          <w:i/>
-        </w:rPr>
-        <w:t>export</w:t>
-      </w:r>
-      <w:proofErr w:type="spellEnd"/>
-      <w:r>
-        <w:rPr>
-          <w:rFonts w:asciiTheme="majorHAnsi" w:hAnsiTheme="majorHAnsi"/>
-          <w:i/>
-        </w:rPr>
-        <w:t xml:space="preserve"> PATH=$JAVA_HOME/bin:$PATH</w:t>
+        <w:t>export PATH=$JAVA_HOME/bin:$PATH</w:t>
       </w:r>
     </w:p>
     <w:p>
@@ -4975,41 +3980,38 @@
         <w:pStyle w:val="Textkrper"/>
       </w:pPr>
       <w:r>
-        <w:t xml:space="preserve">Als Datenbank wurde noch der mysql-5.5 </w:t>
-      </w:r>
-      <w:proofErr w:type="spellStart"/>
-      <w:r>
-        <w:t>cartridge</w:t>
-      </w:r>
-      <w:proofErr w:type="spellEnd"/>
-      <w:r>
-        <w:t xml:space="preserve"> hinzugefügt. Natürlich müssen in der Applikation dann die Zugänge für die DB richtig eingestellt werden und im pom.xml muss die neue Adresse des </w:t>
-      </w:r>
-      <w:proofErr w:type="spellStart"/>
-      <w:r>
-        <w:t>Tomcat</w:t>
-      </w:r>
-      <w:proofErr w:type="spellEnd"/>
-      <w:r>
-        <w:t xml:space="preserve"> Servers</w:t>
+        <w:t>Als Datenbank wurde noch der mysql-5.5 cartridge hinzugefügt. Natürlich müssen in der Applikation dann die Zugänge für die DB richtig eingestellt werden und im pom.xml muss die neue Adresse des Tomcat Servers</w:t>
       </w:r>
       <w:r>
         <w:t>,</w:t>
       </w:r>
       <w:r>
-        <w:t xml:space="preserve"> für das </w:t>
-      </w:r>
-      <w:proofErr w:type="spellStart"/>
-      <w:r>
-        <w:t>Deployment</w:t>
-      </w:r>
-      <w:proofErr w:type="spellEnd"/>
+        <w:t xml:space="preserve"> für das Deployment</w:t>
+      </w:r>
       <w:r>
         <w:t>,</w:t>
       </w:r>
       <w:r>
         <w:t xml:space="preserve"> konfiguriert werden.</w:t>
       </w:r>
+    </w:p>
+    <w:p>
+      <w:pPr>
+        <w:pStyle w:val="berschrift1"/>
+      </w:pPr>
+      <w:r>
+        <w:t>Github Repo</w:t>
+      </w:r>
+    </w:p>
+    <w:p>
+      <w:pPr>
+        <w:pStyle w:val="Textkrper"/>
+      </w:pPr>
+      <w:r>
+        <w:t>https://github.com/chackenberger/Useraccount_App</w:t>
+      </w:r>
+      <w:bookmarkStart w:id="13" w:name="_GoBack"/>
+      <w:bookmarkEnd w:id="13"/>
     </w:p>
     <w:p>
       <w:pPr>
@@ -5030,22 +4032,21 @@
         </w:numPr>
       </w:pPr>
       <w:r>
-        <w:t xml:space="preserve">The Swift </w:t>
-      </w:r>
-      <w:proofErr w:type="spellStart"/>
-      <w:r>
-        <w:t>Programming</w:t>
-      </w:r>
-      <w:proofErr w:type="spellEnd"/>
-      <w:r>
-        <w:t xml:space="preserve"> Language (Swift 2.1), iOS Developer Library, verfügbar unter: </w:t>
-      </w:r>
-      <w:hyperlink r:id="rId8" w:history="1">
+        <w:t xml:space="preserve">The Swift Programming Language (Swift 2.1), iOS Developer Library, verfügbar unter: </w:t>
+      </w:r>
+      <w:hyperlink r:id="rId8" w:anchor="//apple_ref/doc/uid/TP40014097-CH6-ID60" w:history="1">
         <w:r>
           <w:rPr>
             <w:rStyle w:val="Link"/>
           </w:rPr>
-          <w:t>https://developer.apple.com/library/ios/documentation/Swift/Conceptual/Swift_Programming_Language/BasicOperators.html#//apple_ref/doc/uid/TP40014097-CH6-ID60</w:t>
+          <w:t>https://developer.apple.com/library/ios/documentation/Swift/Conceptual/Swift_Programming_Language/Basic</w:t>
+        </w:r>
+        <w:r>
+          <w:rPr>
+            <w:rStyle w:val="Link"/>
+          </w:rPr>
+          <w:lastRenderedPageBreak/>
+          <w:t>Operators.html#//apple_ref/doc/uid/TP40014097-CH6-ID60</w:t>
         </w:r>
       </w:hyperlink>
       <w:r>
@@ -5061,15 +4062,7 @@
         </w:numPr>
       </w:pPr>
       <w:r>
-        <w:t xml:space="preserve">Start </w:t>
-      </w:r>
-      <w:proofErr w:type="spellStart"/>
-      <w:r>
-        <w:t>Developing</w:t>
-      </w:r>
-      <w:proofErr w:type="spellEnd"/>
-      <w:r>
-        <w:t xml:space="preserve"> iOS Apps (Swift), iOS Developer Library, verfügbar unter: </w:t>
+        <w:t xml:space="preserve">Start Developing iOS Apps (Swift), iOS Developer Library, verfügbar unter: </w:t>
       </w:r>
       <w:hyperlink r:id="rId9" w:history="1">
         <w:r>
@@ -5080,11 +4073,7 @@
         </w:r>
       </w:hyperlink>
       <w:r>
-        <w:t xml:space="preserve"> [ abgerufen am </w:t>
-      </w:r>
-      <w:r>
-        <w:lastRenderedPageBreak/>
-        <w:t>20.2.2016]</w:t>
+        <w:t xml:space="preserve"> [ abgerufen am 20.2.2016]</w:t>
       </w:r>
     </w:p>
     <w:p>
@@ -5096,74 +4085,10 @@
         </w:numPr>
       </w:pPr>
       <w:r>
-        <w:t xml:space="preserve">Free Apache </w:t>
-      </w:r>
-      <w:proofErr w:type="spellStart"/>
-      <w:r>
-        <w:t>Tomcat</w:t>
-      </w:r>
-      <w:proofErr w:type="spellEnd"/>
-      <w:r>
-        <w:t xml:space="preserve"> Hosting in </w:t>
-      </w:r>
-      <w:proofErr w:type="spellStart"/>
-      <w:r>
-        <w:t>the</w:t>
-      </w:r>
-      <w:proofErr w:type="spellEnd"/>
-      <w:r>
-        <w:t xml:space="preserve"> Cloud </w:t>
-      </w:r>
-      <w:proofErr w:type="spellStart"/>
-      <w:r>
-        <w:t>for</w:t>
-      </w:r>
-      <w:proofErr w:type="spellEnd"/>
-      <w:r>
-        <w:t xml:space="preserve"> Java </w:t>
-      </w:r>
-      <w:proofErr w:type="spellStart"/>
-      <w:r>
-        <w:t>Applications</w:t>
-      </w:r>
-      <w:proofErr w:type="spellEnd"/>
-      <w:r>
-        <w:t xml:space="preserve">? </w:t>
-      </w:r>
-      <w:proofErr w:type="spellStart"/>
-      <w:r>
-        <w:t>It’s</w:t>
-      </w:r>
-      <w:proofErr w:type="spellEnd"/>
-      <w:r>
-        <w:t xml:space="preserve"> </w:t>
-      </w:r>
-      <w:proofErr w:type="spellStart"/>
-      <w:r>
-        <w:t>Called</w:t>
-      </w:r>
-      <w:proofErr w:type="spellEnd"/>
-      <w:r>
-        <w:t xml:space="preserve"> </w:t>
-      </w:r>
-      <w:proofErr w:type="spellStart"/>
-      <w:r>
-        <w:t>OpenShift</w:t>
-      </w:r>
-      <w:proofErr w:type="spellEnd"/>
-      <w:r>
-        <w:t>!</w:t>
-      </w:r>
-      <w:r>
-        <w:t xml:space="preserve">, </w:t>
-      </w:r>
-      <w:proofErr w:type="spellStart"/>
-      <w:r>
-        <w:t>OpenShift</w:t>
-      </w:r>
-      <w:proofErr w:type="spellEnd"/>
-      <w:r>
-        <w:t xml:space="preserve"> Blog, verfügbar unter: </w:t>
+        <w:t>Free Apache Tomcat Hosting in the Cloud for Java Applications? It’s Called OpenShift!</w:t>
+      </w:r>
+      <w:r>
+        <w:t xml:space="preserve">, OpenShift Blog, verfügbar unter: </w:t>
       </w:r>
       <w:hyperlink r:id="rId10" w:history="1">
         <w:r>
@@ -5243,7 +4168,7 @@
       <w:rPr>
         <w:noProof/>
       </w:rPr>
-      <w:t>2</w:t>
+      <w:t>4</w:t>
     </w:r>
     <w:r>
       <w:fldChar w:fldCharType="end"/>
@@ -5303,15 +4228,7 @@
     </w:r>
     <w:r>
       <w:tab/>
-      <w:t xml:space="preserve">Mobile Access </w:t>
-    </w:r>
-    <w:proofErr w:type="spellStart"/>
-    <w:r>
-      <w:t>to</w:t>
-    </w:r>
-    <w:proofErr w:type="spellEnd"/>
-    <w:r>
-      <w:t xml:space="preserve"> Web Services</w:t>
+      <w:t>Mobile Access to Web Services</w:t>
     </w:r>
   </w:p>
 </w:hdr>

</xml_diff>